<commit_message>
just check status in Word file
</commit_message>
<xml_diff>
--- a/Sefer/עמוד שער.docx
+++ b/Sefer/עמוד שער.docx
@@ -1663,8 +1663,6 @@
             </mc:AlternateContent>
           </w:r>
         </w:p>
-        <w:bookmarkStart w:id="0" w:name="_GoBack" w:displacedByCustomXml="next"/>
-        <w:bookmarkEnd w:id="0" w:displacedByCustomXml="next"/>
       </w:sdtContent>
     </w:sdt>
     <w:sectPr>
@@ -4229,7 +4227,7 @@
 </file>
 
 <file path=customXml/itemProps2.xml><?xml version="1.0" encoding="utf-8"?>
-<ds:datastoreItem xmlns:ds="http://schemas.openxmlformats.org/officeDocument/2006/customXml" ds:itemID="{9414EE49-3E58-49A9-A1F4-DB11A79CE2AE}">
+<ds:datastoreItem xmlns:ds="http://schemas.openxmlformats.org/officeDocument/2006/customXml" ds:itemID="{9C35B85A-445C-4634-9587-4EDA983B1504}">
   <ds:schemaRefs>
     <ds:schemaRef ds:uri="http://schemas.openxmlformats.org/officeDocument/2006/bibliography"/>
   </ds:schemaRefs>

</xml_diff>

<commit_message>
Add more pages in SEFER
</commit_message>
<xml_diff>
--- a/Sefer/עמוד שער.docx
+++ b/Sefer/עמוד שער.docx
@@ -36,11 +36,17 @@
           <w:pPr>
             <w:bidi w:val="0"/>
             <w:rPr>
-              <w:rFonts w:cs="David"/>
-              <w:b/>
-              <w:bCs/>
-              <w:sz w:val="24"/>
-              <w:szCs w:val="24"/>
+              <w:rStyle w:val="a"/>
+              <w:rFonts w:ascii="Times New Roman" w:eastAsia="Times New Roman" w:hAnsi="Times New Roman" w:cs="Times New Roman"/>
+              <w:snapToGrid w:val="0"/>
+              <w:color w:val="000000"/>
+              <w:w w:val="0"/>
+              <w:sz w:val="0"/>
+              <w:szCs w:val="0"/>
+              <w:u w:color="000000"/>
+              <w:bdr w:val="none" w:sz="0" w:space="0" w:color="000000"/>
+              <w:shd w:val="clear" w:color="000000" w:fill="000000"/>
+              <w:lang w:val="x-none" w:eastAsia="x-none" w:bidi="x-none"/>
             </w:rPr>
           </w:pPr>
           <w:r>
@@ -50,7 +56,7 @@
             <mc:AlternateContent>
               <mc:Choice Requires="wpg">
                 <w:drawing>
-                  <wp:anchor distT="0" distB="0" distL="114300" distR="114300" simplePos="0" relativeHeight="251655680" behindDoc="1" locked="0" layoutInCell="1" allowOverlap="1" wp14:anchorId="362903EC" wp14:editId="5E883505">
+                  <wp:anchor distT="0" distB="0" distL="114300" distR="114300" simplePos="0" relativeHeight="251654144" behindDoc="1" locked="0" layoutInCell="1" allowOverlap="1" wp14:anchorId="2AC46BCD" wp14:editId="4C68603A">
                     <wp:simplePos x="0" y="0"/>
                     <wp:positionH relativeFrom="margin">
                       <wp:align>center</wp:align>
@@ -384,7 +390,7 @@
               </mc:Choice>
               <mc:Fallback>
                 <w:pict>
-                  <v:group w14:anchorId="362903EC" id="קבוצה 125" o:spid="_x0000_s1026" style="position:absolute;margin-left:0;margin-top:0;width:540pt;height:556.55pt;flip:x;z-index:-251660800;mso-width-percent:1154;mso-height-percent:670;mso-top-percent:45;mso-position-horizontal:center;mso-position-horizontal-relative:margin;mso-position-vertical-relative:page;mso-width-percent:1154;mso-height-percent:670;mso-top-percent:45;mso-width-relative:margin" coordsize="55613,54044" o:gfxdata="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">
+                  <v:group w14:anchorId="2AC46BCD" id="קבוצה 125" o:spid="_x0000_s1026" style="position:absolute;margin-left:0;margin-top:0;width:540pt;height:556.55pt;flip:x;z-index:-251662336;mso-width-percent:1154;mso-height-percent:670;mso-top-percent:45;mso-position-horizontal:center;mso-position-horizontal-relative:margin;mso-position-vertical-relative:page;mso-width-percent:1154;mso-height-percent:670;mso-top-percent:45;mso-width-relative:margin" coordsize="55613,54044" o:gfxdata="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">
                     <o:lock v:ext="edit" aspectratio="t"/>
                     <v:shape id="צורה חופשית 10" o:spid="_x0000_s1027" style="position:absolute;width:55575;height:54044;visibility:visible;mso-wrap-style:square;v-text-anchor:bottom" coordsize="720,700" o:spt="100" o:gfxdata="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" adj="-11796480,,5400" path="m,c,644,,644,,644v23,6,62,14,113,21c250,685,476,700,720,644v,-27,,-27,,-27c720,,720,,720,,,,,,,e" fillcolor="#2d69b5 [2578]" stroked="f">
                       <v:fill color2="#091525 [962]" rotate="t" focusposition=".5,.5" focussize="" focus="100%" type="gradientRadial"/>
@@ -474,7 +480,7 @@
             <mc:AlternateContent>
               <mc:Choice Requires="wps">
                 <w:drawing>
-                  <wp:anchor distT="0" distB="0" distL="114300" distR="114300" simplePos="0" relativeHeight="251661824" behindDoc="0" locked="0" layoutInCell="1" allowOverlap="1" wp14:anchorId="2A66FB2D" wp14:editId="4BBEB893">
+                  <wp:anchor distT="0" distB="0" distL="114300" distR="114300" simplePos="0" relativeHeight="251660288" behindDoc="0" locked="0" layoutInCell="1" allowOverlap="1" wp14:anchorId="5B407938" wp14:editId="5377459D">
                     <wp:simplePos x="0" y="0"/>
                     <wp:positionH relativeFrom="page">
                       <wp:align>center</wp:align>
@@ -637,11 +643,11 @@
               </mc:Choice>
               <mc:Fallback>
                 <w:pict>
-                  <v:shapetype w14:anchorId="2A66FB2D" id="_x0000_t202" coordsize="21600,21600" o:spt="202" path="m,l,21600r21600,l21600,xe">
+                  <v:shapetype w14:anchorId="5B407938" id="_x0000_t202" coordsize="21600,21600" o:spt="202" path="m,l,21600r21600,l21600,xe">
                     <v:stroke joinstyle="miter"/>
                     <v:path gradientshapeok="t" o:connecttype="rect"/>
                   </v:shapetype>
-                  <v:shape id="תיבת טקסט 128" o:spid="_x0000_s1029" type="#_x0000_t202" style="position:absolute;margin-left:0;margin-top:0;width:453pt;height:11.5pt;flip:x;z-index:251661824;visibility:visible;mso-wrap-style:square;mso-width-percent:1154;mso-height-percent:0;mso-wrap-distance-left:9pt;mso-wrap-distance-top:0;mso-wrap-distance-right:9pt;mso-wrap-distance-bottom:0;mso-position-horizontal:center;mso-position-horizontal-relative:page;mso-position-vertical:bottom;mso-position-vertical-relative:margin;mso-width-percent:1154;mso-height-percent:0;mso-width-relative:margin;mso-height-relative:margin;v-text-anchor:bottom" o:gfxdata="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" filled="f" stroked="f" strokeweight=".5pt">
+                  <v:shape id="תיבת טקסט 128" o:spid="_x0000_s1029" type="#_x0000_t202" style="position:absolute;margin-left:0;margin-top:0;width:453pt;height:11.5pt;flip:x;z-index:251660288;visibility:visible;mso-wrap-style:square;mso-width-percent:1154;mso-height-percent:0;mso-wrap-distance-left:9pt;mso-wrap-distance-top:0;mso-wrap-distance-right:9pt;mso-wrap-distance-bottom:0;mso-position-horizontal:center;mso-position-horizontal-relative:page;mso-position-vertical:bottom;mso-position-vertical-relative:margin;mso-width-percent:1154;mso-height-percent:0;mso-width-relative:margin;mso-height-relative:margin;v-text-anchor:bottom" o:gfxdata="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" filled="f" stroked="f" strokeweight=".5pt">
                     <v:textbox style="mso-fit-shape-to-text:t" inset="86.4pt,0,1in,0">
                       <w:txbxContent>
                         <w:p>
@@ -753,7 +759,7 @@
             <mc:AlternateContent>
               <mc:Choice Requires="wps">
                 <w:drawing>
-                  <wp:anchor distT="0" distB="0" distL="114300" distR="114300" simplePos="0" relativeHeight="251659776" behindDoc="0" locked="0" layoutInCell="1" allowOverlap="1" wp14:anchorId="6EBBC753" wp14:editId="34DAB8E2">
+                  <wp:anchor distT="0" distB="0" distL="114300" distR="114300" simplePos="0" relativeHeight="251658240" behindDoc="0" locked="0" layoutInCell="1" allowOverlap="1" wp14:anchorId="21B683EF" wp14:editId="71F030E0">
                     <wp:simplePos x="0" y="0"/>
                     <wp:positionH relativeFrom="page">
                       <wp:align>center</wp:align>
@@ -814,7 +820,7 @@
                                   <w:rPr>
                                     <w:rFonts w:cs="David"/>
                                     <w:caps/>
-                                    <w:color w:val="4F81BD" w:themeColor="accent1"/>
+                                    <w:color w:val="4BACC6" w:themeColor="accent5"/>
                                     <w:sz w:val="28"/>
                                     <w:szCs w:val="28"/>
                                     <w:rtl/>
@@ -834,194 +840,6 @@
                                       <w:rPr>
                                         <w:rFonts w:cs="David"/>
                                         <w:caps/>
-                                        <w:color w:val="4F81BD" w:themeColor="accent1"/>
-                                        <w:sz w:val="28"/>
-                                        <w:szCs w:val="28"/>
-                                        <w:rtl/>
-                                        <w:cs/>
-                                      </w:rPr>
-                                    </w:pPr>
-                                    <w:r>
-                                      <w:rPr>
-                                        <w:rFonts w:cs="David" w:hint="cs"/>
-                                        <w:caps/>
-                                        <w:color w:val="4F81BD" w:themeColor="accent1"/>
-                                        <w:sz w:val="28"/>
-                                        <w:szCs w:val="28"/>
-                                        <w:rtl/>
-                                      </w:rPr>
-                                      <w:t>מנחה</w:t>
-                                    </w:r>
-                                    <w:r>
-                                      <w:rPr>
-                                        <w:rFonts w:cs="David"/>
-                                        <w:caps/>
-                                        <w:color w:val="4F81BD" w:themeColor="accent1"/>
-                                        <w:sz w:val="28"/>
-                                        <w:szCs w:val="28"/>
-                                        <w:rtl/>
-                                      </w:rPr>
-                                      <w:t xml:space="preserve"> </w:t>
-                                    </w:r>
-                                    <w:r>
-                                      <w:rPr>
-                                        <w:rFonts w:cs="David" w:hint="cs"/>
-                                        <w:caps/>
-                                        <w:color w:val="4F81BD" w:themeColor="accent1"/>
-                                        <w:sz w:val="28"/>
-                                        <w:szCs w:val="28"/>
-                                        <w:rtl/>
-                                      </w:rPr>
-                                      <w:t>הפרויקט</w:t>
-                                    </w:r>
-                                    <w:r>
-                                      <w:rPr>
-                                        <w:rFonts w:cs="David"/>
-                                        <w:caps/>
-                                        <w:color w:val="4F81BD" w:themeColor="accent1"/>
-                                        <w:sz w:val="28"/>
-                                        <w:szCs w:val="28"/>
-                                        <w:rtl/>
-                                      </w:rPr>
-                                      <w:t>:</w:t>
-                                    </w:r>
-                                    <w:r>
-                                      <w:rPr>
-                                        <w:rFonts w:cs="David"/>
-                                        <w:caps/>
-                                        <w:color w:val="4F81BD" w:themeColor="accent1"/>
-                                        <w:sz w:val="28"/>
-                                        <w:szCs w:val="28"/>
-                                        <w:rtl/>
-                                      </w:rPr>
-                                      <w:tab/>
-                                    </w:r>
-                                    <w:r>
-                                      <w:rPr>
-                                        <w:rFonts w:cs="David" w:hint="cs"/>
-                                        <w:caps/>
-                                        <w:color w:val="4F81BD" w:themeColor="accent1"/>
-                                        <w:sz w:val="28"/>
-                                        <w:szCs w:val="28"/>
-                                        <w:rtl/>
-                                      </w:rPr>
-                                      <w:t>ד</w:t>
-                                    </w:r>
-                                    <w:r>
-                                      <w:rPr>
-                                        <w:rFonts w:cs="David"/>
-                                        <w:caps/>
-                                        <w:color w:val="4F81BD" w:themeColor="accent1"/>
-                                        <w:sz w:val="28"/>
-                                        <w:szCs w:val="28"/>
-                                        <w:rtl/>
-                                      </w:rPr>
-                                      <w:t>"</w:t>
-                                    </w:r>
-                                    <w:r>
-                                      <w:rPr>
-                                        <w:rFonts w:cs="David" w:hint="cs"/>
-                                        <w:caps/>
-                                        <w:color w:val="4F81BD" w:themeColor="accent1"/>
-                                        <w:sz w:val="28"/>
-                                        <w:szCs w:val="28"/>
-                                        <w:rtl/>
-                                      </w:rPr>
-                                      <w:t>ר</w:t>
-                                    </w:r>
-                                    <w:r>
-                                      <w:rPr>
-                                        <w:rFonts w:cs="David"/>
-                                        <w:caps/>
-                                        <w:color w:val="4F81BD" w:themeColor="accent1"/>
-                                        <w:sz w:val="28"/>
-                                        <w:szCs w:val="28"/>
-                                        <w:rtl/>
-                                      </w:rPr>
-                                      <w:t xml:space="preserve"> </w:t>
-                                    </w:r>
-                                    <w:r>
-                                      <w:rPr>
-                                        <w:rFonts w:cs="David" w:hint="cs"/>
-                                        <w:caps/>
-                                        <w:color w:val="4F81BD" w:themeColor="accent1"/>
-                                        <w:sz w:val="28"/>
-                                        <w:szCs w:val="28"/>
-                                        <w:rtl/>
-                                      </w:rPr>
-                                      <w:t>בועז</w:t>
-                                    </w:r>
-                                    <w:r>
-                                      <w:rPr>
-                                        <w:rFonts w:cs="David"/>
-                                        <w:caps/>
-                                        <w:color w:val="4F81BD" w:themeColor="accent1"/>
-                                        <w:sz w:val="28"/>
-                                        <w:szCs w:val="28"/>
-                                        <w:rtl/>
-                                      </w:rPr>
-                                      <w:t xml:space="preserve"> </w:t>
-                                    </w:r>
-                                    <w:r>
-                                      <w:rPr>
-                                        <w:rFonts w:cs="David" w:hint="cs"/>
-                                        <w:caps/>
-                                        <w:color w:val="4F81BD" w:themeColor="accent1"/>
-                                        <w:sz w:val="28"/>
-                                        <w:szCs w:val="28"/>
-                                        <w:rtl/>
-                                      </w:rPr>
-                                      <w:t>בן</w:t>
-                                    </w:r>
-                                    <w:r>
-                                      <w:rPr>
-                                        <w:rFonts w:cs="David"/>
-                                        <w:caps/>
-                                        <w:color w:val="4F81BD" w:themeColor="accent1"/>
-                                        <w:sz w:val="28"/>
-                                        <w:szCs w:val="28"/>
-                                        <w:rtl/>
-                                      </w:rPr>
-                                      <w:t xml:space="preserve"> </w:t>
-                                    </w:r>
-                                    <w:r>
-                                      <w:rPr>
-                                        <w:rFonts w:cs="David" w:hint="cs"/>
-                                        <w:caps/>
-                                        <w:color w:val="4F81BD" w:themeColor="accent1"/>
-                                        <w:sz w:val="28"/>
-                                        <w:szCs w:val="28"/>
-                                        <w:rtl/>
-                                      </w:rPr>
-                                      <w:t>משה</w:t>
-                                    </w:r>
-                                  </w:p>
-                                </w:sdtContent>
-                              </w:sdt>
-                              <w:sdt>
-                                <w:sdtPr>
-                                  <w:rPr>
-                                    <w:rFonts w:cs="David"/>
-                                    <w:caps/>
-                                    <w:color w:val="4BACC6" w:themeColor="accent5"/>
-                                    <w:sz w:val="28"/>
-                                    <w:szCs w:val="28"/>
-                                    <w:rtl/>
-                                  </w:rPr>
-                                  <w:alias w:val="מחבר"/>
-                                  <w:tag w:val=""/>
-                                  <w:id w:val="1119407925"/>
-                                  <w:dataBinding w:prefixMappings="xmlns:ns0='http://purl.org/dc/elements/1.1/' xmlns:ns1='http://schemas.openxmlformats.org/package/2006/metadata/core-properties' " w:xpath="/ns1:coreProperties[1]/ns0:creator[1]" w:storeItemID="{6C3C8BC8-F283-45AE-878A-BAB7291924A1}"/>
-                                  <w:text/>
-                                </w:sdtPr>
-                                <w:sdtEndPr/>
-                                <w:sdtContent>
-                                  <w:p>
-                                    <w:pPr>
-                                      <w:pStyle w:val="ae"/>
-                                      <w:spacing w:before="40" w:after="40"/>
-                                      <w:rPr>
-                                        <w:caps/>
                                         <w:color w:val="4BACC6" w:themeColor="accent5"/>
                                         <w:sz w:val="28"/>
                                         <w:szCs w:val="28"/>
@@ -1038,7 +856,217 @@
                                         <w:szCs w:val="28"/>
                                         <w:rtl/>
                                       </w:rPr>
-                                      <w:t>מגישים: נאור</w:t>
+                                      <w:t>מנחה</w:t>
+                                    </w:r>
+                                    <w:r>
+                                      <w:rPr>
+                                        <w:rFonts w:cs="David"/>
+                                        <w:caps/>
+                                        <w:color w:val="4BACC6" w:themeColor="accent5"/>
+                                        <w:sz w:val="28"/>
+                                        <w:szCs w:val="28"/>
+                                        <w:rtl/>
+                                      </w:rPr>
+                                      <w:t xml:space="preserve"> </w:t>
+                                    </w:r>
+                                    <w:r>
+                                      <w:rPr>
+                                        <w:rFonts w:cs="David" w:hint="cs"/>
+                                        <w:caps/>
+                                        <w:color w:val="4BACC6" w:themeColor="accent5"/>
+                                        <w:sz w:val="28"/>
+                                        <w:szCs w:val="28"/>
+                                        <w:rtl/>
+                                      </w:rPr>
+                                      <w:t>הפרויקט</w:t>
+                                    </w:r>
+                                    <w:r>
+                                      <w:rPr>
+                                        <w:rFonts w:cs="David"/>
+                                        <w:caps/>
+                                        <w:color w:val="4BACC6" w:themeColor="accent5"/>
+                                        <w:sz w:val="28"/>
+                                        <w:szCs w:val="28"/>
+                                        <w:rtl/>
+                                      </w:rPr>
+                                      <w:t>:</w:t>
+                                    </w:r>
+                                    <w:r>
+                                      <w:rPr>
+                                        <w:rFonts w:cs="David"/>
+                                        <w:caps/>
+                                        <w:color w:val="4BACC6" w:themeColor="accent5"/>
+                                        <w:sz w:val="28"/>
+                                        <w:szCs w:val="28"/>
+                                        <w:rtl/>
+                                      </w:rPr>
+                                      <w:tab/>
+                                    </w:r>
+                                    <w:r>
+                                      <w:rPr>
+                                        <w:rFonts w:cs="David" w:hint="cs"/>
+                                        <w:caps/>
+                                        <w:color w:val="4BACC6" w:themeColor="accent5"/>
+                                        <w:sz w:val="28"/>
+                                        <w:szCs w:val="28"/>
+                                        <w:rtl/>
+                                      </w:rPr>
+                                      <w:t>ד</w:t>
+                                    </w:r>
+                                    <w:r>
+                                      <w:rPr>
+                                        <w:rFonts w:cs="David"/>
+                                        <w:caps/>
+                                        <w:color w:val="4BACC6" w:themeColor="accent5"/>
+                                        <w:sz w:val="28"/>
+                                        <w:szCs w:val="28"/>
+                                        <w:rtl/>
+                                      </w:rPr>
+                                      <w:t>"</w:t>
+                                    </w:r>
+                                    <w:r>
+                                      <w:rPr>
+                                        <w:rFonts w:cs="David" w:hint="cs"/>
+                                        <w:caps/>
+                                        <w:color w:val="4BACC6" w:themeColor="accent5"/>
+                                        <w:sz w:val="28"/>
+                                        <w:szCs w:val="28"/>
+                                        <w:rtl/>
+                                      </w:rPr>
+                                      <w:t>ר</w:t>
+                                    </w:r>
+                                    <w:r>
+                                      <w:rPr>
+                                        <w:rFonts w:cs="David"/>
+                                        <w:caps/>
+                                        <w:color w:val="4BACC6" w:themeColor="accent5"/>
+                                        <w:sz w:val="28"/>
+                                        <w:szCs w:val="28"/>
+                                        <w:rtl/>
+                                      </w:rPr>
+                                      <w:t xml:space="preserve"> </w:t>
+                                    </w:r>
+                                    <w:r>
+                                      <w:rPr>
+                                        <w:rFonts w:cs="David" w:hint="cs"/>
+                                        <w:caps/>
+                                        <w:color w:val="4BACC6" w:themeColor="accent5"/>
+                                        <w:sz w:val="28"/>
+                                        <w:szCs w:val="28"/>
+                                        <w:rtl/>
+                                      </w:rPr>
+                                      <w:t>בועז</w:t>
+                                    </w:r>
+                                    <w:r>
+                                      <w:rPr>
+                                        <w:rFonts w:cs="David"/>
+                                        <w:caps/>
+                                        <w:color w:val="4BACC6" w:themeColor="accent5"/>
+                                        <w:sz w:val="28"/>
+                                        <w:szCs w:val="28"/>
+                                        <w:rtl/>
+                                      </w:rPr>
+                                      <w:t xml:space="preserve"> </w:t>
+                                    </w:r>
+                                    <w:r>
+                                      <w:rPr>
+                                        <w:rFonts w:cs="David" w:hint="cs"/>
+                                        <w:caps/>
+                                        <w:color w:val="4BACC6" w:themeColor="accent5"/>
+                                        <w:sz w:val="28"/>
+                                        <w:szCs w:val="28"/>
+                                        <w:rtl/>
+                                      </w:rPr>
+                                      <w:t>בן</w:t>
+                                    </w:r>
+                                    <w:r>
+                                      <w:rPr>
+                                        <w:rFonts w:cs="David"/>
+                                        <w:caps/>
+                                        <w:color w:val="4BACC6" w:themeColor="accent5"/>
+                                        <w:sz w:val="28"/>
+                                        <w:szCs w:val="28"/>
+                                        <w:rtl/>
+                                      </w:rPr>
+                                      <w:t xml:space="preserve"> </w:t>
+                                    </w:r>
+                                    <w:r>
+                                      <w:rPr>
+                                        <w:rFonts w:cs="David" w:hint="cs"/>
+                                        <w:caps/>
+                                        <w:color w:val="4BACC6" w:themeColor="accent5"/>
+                                        <w:sz w:val="28"/>
+                                        <w:szCs w:val="28"/>
+                                        <w:rtl/>
+                                      </w:rPr>
+                                      <w:t>משה</w:t>
+                                    </w:r>
+                                  </w:p>
+                                </w:sdtContent>
+                              </w:sdt>
+                              <w:p>
+                                <w:pPr>
+                                  <w:pStyle w:val="ae"/>
+                                  <w:spacing w:before="40" w:after="40"/>
+                                  <w:rPr>
+                                    <w:rFonts w:cs="David" w:hint="cs"/>
+                                    <w:caps/>
+                                    <w:color w:val="4BACC6" w:themeColor="accent5"/>
+                                    <w:sz w:val="28"/>
+                                    <w:szCs w:val="28"/>
+                                    <w:rtl/>
+                                  </w:rPr>
+                                </w:pPr>
+                                <w:sdt>
+                                  <w:sdtPr>
+                                    <w:rPr>
+                                      <w:rFonts w:cs="David"/>
+                                      <w:caps/>
+                                      <w:color w:val="4BACC6" w:themeColor="accent5"/>
+                                      <w:sz w:val="28"/>
+                                      <w:szCs w:val="28"/>
+                                      <w:rtl/>
+                                    </w:rPr>
+                                    <w:alias w:val="מחבר"/>
+                                    <w:tag w:val=""/>
+                                    <w:id w:val="1119407925"/>
+                                    <w:dataBinding w:prefixMappings="xmlns:ns0='http://purl.org/dc/elements/1.1/' xmlns:ns1='http://schemas.openxmlformats.org/package/2006/metadata/core-properties' " w:xpath="/ns1:coreProperties[1]/ns0:creator[1]" w:storeItemID="{6C3C8BC8-F283-45AE-878A-BAB7291924A1}"/>
+                                    <w:text/>
+                                  </w:sdtPr>
+                                  <w:sdtEndPr/>
+                                  <w:sdtContent>
+                                    <w:r>
+                                      <w:rPr>
+                                        <w:rFonts w:cs="David" w:hint="cs"/>
+                                        <w:caps/>
+                                        <w:color w:val="4BACC6" w:themeColor="accent5"/>
+                                        <w:sz w:val="28"/>
+                                        <w:szCs w:val="28"/>
+                                        <w:rtl/>
+                                      </w:rPr>
+                                      <w:t xml:space="preserve">מגישים: </w:t>
+                                    </w:r>
+                                    <w:r>
+                                      <w:rPr>
+                                        <w:rFonts w:cs="David" w:hint="cs"/>
+                                        <w:caps/>
+                                        <w:color w:val="4BACC6" w:themeColor="accent5"/>
+                                        <w:sz w:val="28"/>
+                                        <w:szCs w:val="28"/>
+                                        <w:rtl/>
+                                      </w:rPr>
+                                      <w:t xml:space="preserve">                    </w:t>
+                                    </w:r>
+                                    <w:r>
+                                      <w:rPr>
+                                        <w:rFonts w:cs="David" w:hint="cs"/>
+                                        <w:caps/>
+                                        <w:color w:val="4BACC6" w:themeColor="accent5"/>
+                                        <w:sz w:val="28"/>
+                                        <w:szCs w:val="28"/>
+                                        <w:rtl/>
+                                      </w:rPr>
+                                      <w:t>נאור</w:t>
                                     </w:r>
                                     <w:r>
                                       <w:rPr>
@@ -1117,9 +1145,70 @@
                                       </w:rPr>
                                       <w:t>(021512884)</w:t>
                                     </w:r>
-                                  </w:p>
-                                </w:sdtContent>
-                              </w:sdt>
+                                  </w:sdtContent>
+                                </w:sdt>
+                              </w:p>
+                              <w:p>
+                                <w:pPr>
+                                  <w:pStyle w:val="ae"/>
+                                  <w:spacing w:before="40" w:after="40"/>
+                                  <w:rPr>
+                                    <w:rFonts w:cs="David" w:hint="cs"/>
+                                    <w:caps/>
+                                    <w:color w:val="4BACC6" w:themeColor="accent5"/>
+                                    <w:sz w:val="28"/>
+                                    <w:szCs w:val="28"/>
+                                    <w:rtl/>
+                                  </w:rPr>
+                                </w:pPr>
+                              </w:p>
+                              <w:p>
+                                <w:pPr>
+                                  <w:pStyle w:val="ae"/>
+                                  <w:spacing w:before="40" w:after="40"/>
+                                  <w:rPr>
+                                    <w:caps/>
+                                    <w:color w:val="4BACC6" w:themeColor="accent5"/>
+                                    <w:sz w:val="28"/>
+                                    <w:szCs w:val="28"/>
+                                    <w:rtl/>
+                                    <w:cs/>
+                                  </w:rPr>
+                                </w:pPr>
+                                <w:r>
+                                  <w:rPr>
+                                    <w:rFonts w:cs="David" w:hint="cs"/>
+                                    <w:caps/>
+                                    <w:color w:val="4BACC6" w:themeColor="accent5"/>
+                                    <w:sz w:val="28"/>
+                                    <w:szCs w:val="28"/>
+                                    <w:rtl/>
+                                  </w:rPr>
+                                  <w:t xml:space="preserve">אתר הפרויקט:          </w:t>
+                                </w:r>
+                                <w:r>
+                                  <w:rPr>
+                                    <w:rFonts w:ascii="Consolas" w:hAnsi="Consolas" w:cs="Consolas"/>
+                                    <w:caps/>
+                                    <w:color w:val="4BACC6" w:themeColor="accent5"/>
+                                    <w:sz w:val="24"/>
+                                    <w:szCs w:val="24"/>
+                                  </w:rPr>
+                                  <w:t>https://githu</w:t>
+                                </w:r>
+                                <w:bookmarkStart w:id="0" w:name="_GoBack"/>
+                                <w:bookmarkEnd w:id="0"/>
+                                <w:r>
+                                  <w:rPr>
+                                    <w:rFonts w:ascii="Consolas" w:hAnsi="Consolas" w:cs="Consolas"/>
+                                    <w:caps/>
+                                    <w:color w:val="4BACC6" w:themeColor="accent5"/>
+                                    <w:sz w:val="24"/>
+                                    <w:szCs w:val="24"/>
+                                  </w:rPr>
+                                  <w:t>b.com/autouav/finalproject</w:t>
+                                </w:r>
+                              </w:p>
                             </w:txbxContent>
                           </wps:txbx>
                           <wps:bodyPr rot="0" spcFirstLastPara="0" vertOverflow="overflow" horzOverflow="overflow" vert="horz" wrap="square" lIns="1097280" tIns="0" rIns="914400" bIns="0" numCol="1" spcCol="0" rtlCol="0" fromWordArt="0" anchor="t" anchorCtr="0" forceAA="0" compatLnSpc="1">
@@ -1142,7 +1231,7 @@
               </mc:Choice>
               <mc:Fallback>
                 <w:pict>
-                  <v:shape w14:anchorId="6EBBC753" id="תיבת טקסט 129" o:spid="_x0000_s1030" type="#_x0000_t202" style="position:absolute;margin-left:0;margin-top:0;width:453pt;height:38.15pt;flip:x;z-index:251659776;visibility:visible;mso-wrap-style:square;mso-width-percent:1154;mso-height-percent:0;mso-top-percent:790;mso-wrap-distance-left:9pt;mso-wrap-distance-top:0;mso-wrap-distance-right:9pt;mso-wrap-distance-bottom:0;mso-position-horizontal:center;mso-position-horizontal-relative:page;mso-position-vertical-relative:page;mso-width-percent:1154;mso-height-percent:0;mso-top-percent:790;mso-width-relative:margin;mso-height-relative:margin;v-text-anchor:top" o:gfxdata="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" filled="f" stroked="f" strokeweight=".5pt">
+                  <v:shape w14:anchorId="21B683EF" id="תיבת טקסט 129" o:spid="_x0000_s1030" type="#_x0000_t202" style="position:absolute;margin-left:0;margin-top:0;width:453pt;height:38.15pt;flip:x;z-index:251658240;visibility:visible;mso-wrap-style:square;mso-width-percent:1154;mso-height-percent:0;mso-top-percent:790;mso-wrap-distance-left:9pt;mso-wrap-distance-top:0;mso-wrap-distance-right:9pt;mso-wrap-distance-bottom:0;mso-position-horizontal:center;mso-position-horizontal-relative:page;mso-position-vertical-relative:page;mso-width-percent:1154;mso-height-percent:0;mso-top-percent:790;mso-width-relative:margin;mso-height-relative:margin;v-text-anchor:top" o:gfxdata="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" filled="f" stroked="f" strokeweight=".5pt">
                     <v:textbox style="mso-fit-shape-to-text:t" inset="86.4pt,0,1in,0">
                       <w:txbxContent>
                         <w:sdt>
@@ -1150,7 +1239,7 @@
                             <w:rPr>
                               <w:rFonts w:cs="David"/>
                               <w:caps/>
-                              <w:color w:val="4F81BD" w:themeColor="accent1"/>
+                              <w:color w:val="4BACC6" w:themeColor="accent5"/>
                               <w:sz w:val="28"/>
                               <w:szCs w:val="28"/>
                               <w:rtl/>
@@ -1170,194 +1259,6 @@
                                 <w:rPr>
                                   <w:rFonts w:cs="David"/>
                                   <w:caps/>
-                                  <w:color w:val="4F81BD" w:themeColor="accent1"/>
-                                  <w:sz w:val="28"/>
-                                  <w:szCs w:val="28"/>
-                                  <w:rtl/>
-                                  <w:cs/>
-                                </w:rPr>
-                              </w:pPr>
-                              <w:r>
-                                <w:rPr>
-                                  <w:rFonts w:cs="David" w:hint="cs"/>
-                                  <w:caps/>
-                                  <w:color w:val="4F81BD" w:themeColor="accent1"/>
-                                  <w:sz w:val="28"/>
-                                  <w:szCs w:val="28"/>
-                                  <w:rtl/>
-                                </w:rPr>
-                                <w:t>מנחה</w:t>
-                              </w:r>
-                              <w:r>
-                                <w:rPr>
-                                  <w:rFonts w:cs="David"/>
-                                  <w:caps/>
-                                  <w:color w:val="4F81BD" w:themeColor="accent1"/>
-                                  <w:sz w:val="28"/>
-                                  <w:szCs w:val="28"/>
-                                  <w:rtl/>
-                                </w:rPr>
-                                <w:t xml:space="preserve"> </w:t>
-                              </w:r>
-                              <w:r>
-                                <w:rPr>
-                                  <w:rFonts w:cs="David" w:hint="cs"/>
-                                  <w:caps/>
-                                  <w:color w:val="4F81BD" w:themeColor="accent1"/>
-                                  <w:sz w:val="28"/>
-                                  <w:szCs w:val="28"/>
-                                  <w:rtl/>
-                                </w:rPr>
-                                <w:t>הפרויקט</w:t>
-                              </w:r>
-                              <w:r>
-                                <w:rPr>
-                                  <w:rFonts w:cs="David"/>
-                                  <w:caps/>
-                                  <w:color w:val="4F81BD" w:themeColor="accent1"/>
-                                  <w:sz w:val="28"/>
-                                  <w:szCs w:val="28"/>
-                                  <w:rtl/>
-                                </w:rPr>
-                                <w:t>:</w:t>
-                              </w:r>
-                              <w:r>
-                                <w:rPr>
-                                  <w:rFonts w:cs="David"/>
-                                  <w:caps/>
-                                  <w:color w:val="4F81BD" w:themeColor="accent1"/>
-                                  <w:sz w:val="28"/>
-                                  <w:szCs w:val="28"/>
-                                  <w:rtl/>
-                                </w:rPr>
-                                <w:tab/>
-                              </w:r>
-                              <w:r>
-                                <w:rPr>
-                                  <w:rFonts w:cs="David" w:hint="cs"/>
-                                  <w:caps/>
-                                  <w:color w:val="4F81BD" w:themeColor="accent1"/>
-                                  <w:sz w:val="28"/>
-                                  <w:szCs w:val="28"/>
-                                  <w:rtl/>
-                                </w:rPr>
-                                <w:t>ד</w:t>
-                              </w:r>
-                              <w:r>
-                                <w:rPr>
-                                  <w:rFonts w:cs="David"/>
-                                  <w:caps/>
-                                  <w:color w:val="4F81BD" w:themeColor="accent1"/>
-                                  <w:sz w:val="28"/>
-                                  <w:szCs w:val="28"/>
-                                  <w:rtl/>
-                                </w:rPr>
-                                <w:t>"</w:t>
-                              </w:r>
-                              <w:r>
-                                <w:rPr>
-                                  <w:rFonts w:cs="David" w:hint="cs"/>
-                                  <w:caps/>
-                                  <w:color w:val="4F81BD" w:themeColor="accent1"/>
-                                  <w:sz w:val="28"/>
-                                  <w:szCs w:val="28"/>
-                                  <w:rtl/>
-                                </w:rPr>
-                                <w:t>ר</w:t>
-                              </w:r>
-                              <w:r>
-                                <w:rPr>
-                                  <w:rFonts w:cs="David"/>
-                                  <w:caps/>
-                                  <w:color w:val="4F81BD" w:themeColor="accent1"/>
-                                  <w:sz w:val="28"/>
-                                  <w:szCs w:val="28"/>
-                                  <w:rtl/>
-                                </w:rPr>
-                                <w:t xml:space="preserve"> </w:t>
-                              </w:r>
-                              <w:r>
-                                <w:rPr>
-                                  <w:rFonts w:cs="David" w:hint="cs"/>
-                                  <w:caps/>
-                                  <w:color w:val="4F81BD" w:themeColor="accent1"/>
-                                  <w:sz w:val="28"/>
-                                  <w:szCs w:val="28"/>
-                                  <w:rtl/>
-                                </w:rPr>
-                                <w:t>בועז</w:t>
-                              </w:r>
-                              <w:r>
-                                <w:rPr>
-                                  <w:rFonts w:cs="David"/>
-                                  <w:caps/>
-                                  <w:color w:val="4F81BD" w:themeColor="accent1"/>
-                                  <w:sz w:val="28"/>
-                                  <w:szCs w:val="28"/>
-                                  <w:rtl/>
-                                </w:rPr>
-                                <w:t xml:space="preserve"> </w:t>
-                              </w:r>
-                              <w:r>
-                                <w:rPr>
-                                  <w:rFonts w:cs="David" w:hint="cs"/>
-                                  <w:caps/>
-                                  <w:color w:val="4F81BD" w:themeColor="accent1"/>
-                                  <w:sz w:val="28"/>
-                                  <w:szCs w:val="28"/>
-                                  <w:rtl/>
-                                </w:rPr>
-                                <w:t>בן</w:t>
-                              </w:r>
-                              <w:r>
-                                <w:rPr>
-                                  <w:rFonts w:cs="David"/>
-                                  <w:caps/>
-                                  <w:color w:val="4F81BD" w:themeColor="accent1"/>
-                                  <w:sz w:val="28"/>
-                                  <w:szCs w:val="28"/>
-                                  <w:rtl/>
-                                </w:rPr>
-                                <w:t xml:space="preserve"> </w:t>
-                              </w:r>
-                              <w:r>
-                                <w:rPr>
-                                  <w:rFonts w:cs="David" w:hint="cs"/>
-                                  <w:caps/>
-                                  <w:color w:val="4F81BD" w:themeColor="accent1"/>
-                                  <w:sz w:val="28"/>
-                                  <w:szCs w:val="28"/>
-                                  <w:rtl/>
-                                </w:rPr>
-                                <w:t>משה</w:t>
-                              </w:r>
-                            </w:p>
-                          </w:sdtContent>
-                        </w:sdt>
-                        <w:sdt>
-                          <w:sdtPr>
-                            <w:rPr>
-                              <w:rFonts w:cs="David"/>
-                              <w:caps/>
-                              <w:color w:val="4BACC6" w:themeColor="accent5"/>
-                              <w:sz w:val="28"/>
-                              <w:szCs w:val="28"/>
-                              <w:rtl/>
-                            </w:rPr>
-                            <w:alias w:val="מחבר"/>
-                            <w:tag w:val=""/>
-                            <w:id w:val="1119407925"/>
-                            <w:dataBinding w:prefixMappings="xmlns:ns0='http://purl.org/dc/elements/1.1/' xmlns:ns1='http://schemas.openxmlformats.org/package/2006/metadata/core-properties' " w:xpath="/ns1:coreProperties[1]/ns0:creator[1]" w:storeItemID="{6C3C8BC8-F283-45AE-878A-BAB7291924A1}"/>
-                            <w:text/>
-                          </w:sdtPr>
-                          <w:sdtEndPr/>
-                          <w:sdtContent>
-                            <w:p>
-                              <w:pPr>
-                                <w:pStyle w:val="ae"/>
-                                <w:spacing w:before="40" w:after="40"/>
-                                <w:rPr>
-                                  <w:caps/>
                                   <w:color w:val="4BACC6" w:themeColor="accent5"/>
                                   <w:sz w:val="28"/>
                                   <w:szCs w:val="28"/>
@@ -1374,7 +1275,217 @@
                                   <w:szCs w:val="28"/>
                                   <w:rtl/>
                                 </w:rPr>
-                                <w:t>מגישים: נאור</w:t>
+                                <w:t>מנחה</w:t>
+                              </w:r>
+                              <w:r>
+                                <w:rPr>
+                                  <w:rFonts w:cs="David"/>
+                                  <w:caps/>
+                                  <w:color w:val="4BACC6" w:themeColor="accent5"/>
+                                  <w:sz w:val="28"/>
+                                  <w:szCs w:val="28"/>
+                                  <w:rtl/>
+                                </w:rPr>
+                                <w:t xml:space="preserve"> </w:t>
+                              </w:r>
+                              <w:r>
+                                <w:rPr>
+                                  <w:rFonts w:cs="David" w:hint="cs"/>
+                                  <w:caps/>
+                                  <w:color w:val="4BACC6" w:themeColor="accent5"/>
+                                  <w:sz w:val="28"/>
+                                  <w:szCs w:val="28"/>
+                                  <w:rtl/>
+                                </w:rPr>
+                                <w:t>הפרויקט</w:t>
+                              </w:r>
+                              <w:r>
+                                <w:rPr>
+                                  <w:rFonts w:cs="David"/>
+                                  <w:caps/>
+                                  <w:color w:val="4BACC6" w:themeColor="accent5"/>
+                                  <w:sz w:val="28"/>
+                                  <w:szCs w:val="28"/>
+                                  <w:rtl/>
+                                </w:rPr>
+                                <w:t>:</w:t>
+                              </w:r>
+                              <w:r>
+                                <w:rPr>
+                                  <w:rFonts w:cs="David"/>
+                                  <w:caps/>
+                                  <w:color w:val="4BACC6" w:themeColor="accent5"/>
+                                  <w:sz w:val="28"/>
+                                  <w:szCs w:val="28"/>
+                                  <w:rtl/>
+                                </w:rPr>
+                                <w:tab/>
+                              </w:r>
+                              <w:r>
+                                <w:rPr>
+                                  <w:rFonts w:cs="David" w:hint="cs"/>
+                                  <w:caps/>
+                                  <w:color w:val="4BACC6" w:themeColor="accent5"/>
+                                  <w:sz w:val="28"/>
+                                  <w:szCs w:val="28"/>
+                                  <w:rtl/>
+                                </w:rPr>
+                                <w:t>ד</w:t>
+                              </w:r>
+                              <w:r>
+                                <w:rPr>
+                                  <w:rFonts w:cs="David"/>
+                                  <w:caps/>
+                                  <w:color w:val="4BACC6" w:themeColor="accent5"/>
+                                  <w:sz w:val="28"/>
+                                  <w:szCs w:val="28"/>
+                                  <w:rtl/>
+                                </w:rPr>
+                                <w:t>"</w:t>
+                              </w:r>
+                              <w:r>
+                                <w:rPr>
+                                  <w:rFonts w:cs="David" w:hint="cs"/>
+                                  <w:caps/>
+                                  <w:color w:val="4BACC6" w:themeColor="accent5"/>
+                                  <w:sz w:val="28"/>
+                                  <w:szCs w:val="28"/>
+                                  <w:rtl/>
+                                </w:rPr>
+                                <w:t>ר</w:t>
+                              </w:r>
+                              <w:r>
+                                <w:rPr>
+                                  <w:rFonts w:cs="David"/>
+                                  <w:caps/>
+                                  <w:color w:val="4BACC6" w:themeColor="accent5"/>
+                                  <w:sz w:val="28"/>
+                                  <w:szCs w:val="28"/>
+                                  <w:rtl/>
+                                </w:rPr>
+                                <w:t xml:space="preserve"> </w:t>
+                              </w:r>
+                              <w:r>
+                                <w:rPr>
+                                  <w:rFonts w:cs="David" w:hint="cs"/>
+                                  <w:caps/>
+                                  <w:color w:val="4BACC6" w:themeColor="accent5"/>
+                                  <w:sz w:val="28"/>
+                                  <w:szCs w:val="28"/>
+                                  <w:rtl/>
+                                </w:rPr>
+                                <w:t>בועז</w:t>
+                              </w:r>
+                              <w:r>
+                                <w:rPr>
+                                  <w:rFonts w:cs="David"/>
+                                  <w:caps/>
+                                  <w:color w:val="4BACC6" w:themeColor="accent5"/>
+                                  <w:sz w:val="28"/>
+                                  <w:szCs w:val="28"/>
+                                  <w:rtl/>
+                                </w:rPr>
+                                <w:t xml:space="preserve"> </w:t>
+                              </w:r>
+                              <w:r>
+                                <w:rPr>
+                                  <w:rFonts w:cs="David" w:hint="cs"/>
+                                  <w:caps/>
+                                  <w:color w:val="4BACC6" w:themeColor="accent5"/>
+                                  <w:sz w:val="28"/>
+                                  <w:szCs w:val="28"/>
+                                  <w:rtl/>
+                                </w:rPr>
+                                <w:t>בן</w:t>
+                              </w:r>
+                              <w:r>
+                                <w:rPr>
+                                  <w:rFonts w:cs="David"/>
+                                  <w:caps/>
+                                  <w:color w:val="4BACC6" w:themeColor="accent5"/>
+                                  <w:sz w:val="28"/>
+                                  <w:szCs w:val="28"/>
+                                  <w:rtl/>
+                                </w:rPr>
+                                <w:t xml:space="preserve"> </w:t>
+                              </w:r>
+                              <w:r>
+                                <w:rPr>
+                                  <w:rFonts w:cs="David" w:hint="cs"/>
+                                  <w:caps/>
+                                  <w:color w:val="4BACC6" w:themeColor="accent5"/>
+                                  <w:sz w:val="28"/>
+                                  <w:szCs w:val="28"/>
+                                  <w:rtl/>
+                                </w:rPr>
+                                <w:t>משה</w:t>
+                              </w:r>
+                            </w:p>
+                          </w:sdtContent>
+                        </w:sdt>
+                        <w:p>
+                          <w:pPr>
+                            <w:pStyle w:val="ae"/>
+                            <w:spacing w:before="40" w:after="40"/>
+                            <w:rPr>
+                              <w:rFonts w:cs="David" w:hint="cs"/>
+                              <w:caps/>
+                              <w:color w:val="4BACC6" w:themeColor="accent5"/>
+                              <w:sz w:val="28"/>
+                              <w:szCs w:val="28"/>
+                              <w:rtl/>
+                            </w:rPr>
+                          </w:pPr>
+                          <w:sdt>
+                            <w:sdtPr>
+                              <w:rPr>
+                                <w:rFonts w:cs="David"/>
+                                <w:caps/>
+                                <w:color w:val="4BACC6" w:themeColor="accent5"/>
+                                <w:sz w:val="28"/>
+                                <w:szCs w:val="28"/>
+                                <w:rtl/>
+                              </w:rPr>
+                              <w:alias w:val="מחבר"/>
+                              <w:tag w:val=""/>
+                              <w:id w:val="1119407925"/>
+                              <w:dataBinding w:prefixMappings="xmlns:ns0='http://purl.org/dc/elements/1.1/' xmlns:ns1='http://schemas.openxmlformats.org/package/2006/metadata/core-properties' " w:xpath="/ns1:coreProperties[1]/ns0:creator[1]" w:storeItemID="{6C3C8BC8-F283-45AE-878A-BAB7291924A1}"/>
+                              <w:text/>
+                            </w:sdtPr>
+                            <w:sdtEndPr/>
+                            <w:sdtContent>
+                              <w:r>
+                                <w:rPr>
+                                  <w:rFonts w:cs="David" w:hint="cs"/>
+                                  <w:caps/>
+                                  <w:color w:val="4BACC6" w:themeColor="accent5"/>
+                                  <w:sz w:val="28"/>
+                                  <w:szCs w:val="28"/>
+                                  <w:rtl/>
+                                </w:rPr>
+                                <w:t xml:space="preserve">מגישים: </w:t>
+                              </w:r>
+                              <w:r>
+                                <w:rPr>
+                                  <w:rFonts w:cs="David" w:hint="cs"/>
+                                  <w:caps/>
+                                  <w:color w:val="4BACC6" w:themeColor="accent5"/>
+                                  <w:sz w:val="28"/>
+                                  <w:szCs w:val="28"/>
+                                  <w:rtl/>
+                                </w:rPr>
+                                <w:t xml:space="preserve">                    </w:t>
+                              </w:r>
+                              <w:r>
+                                <w:rPr>
+                                  <w:rFonts w:cs="David" w:hint="cs"/>
+                                  <w:caps/>
+                                  <w:color w:val="4BACC6" w:themeColor="accent5"/>
+                                  <w:sz w:val="28"/>
+                                  <w:szCs w:val="28"/>
+                                  <w:rtl/>
+                                </w:rPr>
+                                <w:t>נאור</w:t>
                               </w:r>
                               <w:r>
                                 <w:rPr>
@@ -1453,9 +1564,70 @@
                                 </w:rPr>
                                 <w:t>(021512884)</w:t>
                               </w:r>
-                            </w:p>
-                          </w:sdtContent>
-                        </w:sdt>
+                            </w:sdtContent>
+                          </w:sdt>
+                        </w:p>
+                        <w:p>
+                          <w:pPr>
+                            <w:pStyle w:val="ae"/>
+                            <w:spacing w:before="40" w:after="40"/>
+                            <w:rPr>
+                              <w:rFonts w:cs="David" w:hint="cs"/>
+                              <w:caps/>
+                              <w:color w:val="4BACC6" w:themeColor="accent5"/>
+                              <w:sz w:val="28"/>
+                              <w:szCs w:val="28"/>
+                              <w:rtl/>
+                            </w:rPr>
+                          </w:pPr>
+                        </w:p>
+                        <w:p>
+                          <w:pPr>
+                            <w:pStyle w:val="ae"/>
+                            <w:spacing w:before="40" w:after="40"/>
+                            <w:rPr>
+                              <w:caps/>
+                              <w:color w:val="4BACC6" w:themeColor="accent5"/>
+                              <w:sz w:val="28"/>
+                              <w:szCs w:val="28"/>
+                              <w:rtl/>
+                              <w:cs/>
+                            </w:rPr>
+                          </w:pPr>
+                          <w:r>
+                            <w:rPr>
+                              <w:rFonts w:cs="David" w:hint="cs"/>
+                              <w:caps/>
+                              <w:color w:val="4BACC6" w:themeColor="accent5"/>
+                              <w:sz w:val="28"/>
+                              <w:szCs w:val="28"/>
+                              <w:rtl/>
+                            </w:rPr>
+                            <w:t xml:space="preserve">אתר הפרויקט:          </w:t>
+                          </w:r>
+                          <w:r>
+                            <w:rPr>
+                              <w:rFonts w:ascii="Consolas" w:hAnsi="Consolas" w:cs="Consolas"/>
+                              <w:caps/>
+                              <w:color w:val="4BACC6" w:themeColor="accent5"/>
+                              <w:sz w:val="24"/>
+                              <w:szCs w:val="24"/>
+                            </w:rPr>
+                            <w:t>https://githu</w:t>
+                          </w:r>
+                          <w:bookmarkStart w:id="1" w:name="_GoBack"/>
+                          <w:bookmarkEnd w:id="1"/>
+                          <w:r>
+                            <w:rPr>
+                              <w:rFonts w:ascii="Consolas" w:hAnsi="Consolas" w:cs="Consolas"/>
+                              <w:caps/>
+                              <w:color w:val="4BACC6" w:themeColor="accent5"/>
+                              <w:sz w:val="24"/>
+                              <w:szCs w:val="24"/>
+                            </w:rPr>
+                            <w:t>b.com/autouav/finalproject</w:t>
+                          </w:r>
+                        </w:p>
                       </w:txbxContent>
                     </v:textbox>
                     <w10:wrap type="square" anchorx="page" anchory="page"/>
@@ -1471,7 +1643,7 @@
             <mc:AlternateContent>
               <mc:Choice Requires="wps">
                 <w:drawing>
-                  <wp:anchor distT="0" distB="0" distL="114300" distR="114300" simplePos="0" relativeHeight="251657728" behindDoc="0" locked="0" layoutInCell="1" allowOverlap="1" wp14:anchorId="45F38826" wp14:editId="2ABAEFAD">
+                  <wp:anchor distT="0" distB="0" distL="114300" distR="114300" simplePos="0" relativeHeight="251656192" behindDoc="0" locked="0" layoutInCell="1" allowOverlap="1" wp14:anchorId="26900567" wp14:editId="7E2BF5FD">
                     <wp:simplePos x="0" y="0"/>
                     <wp:positionH relativeFrom="margin">
                       <wp:align>left</wp:align>
@@ -1601,7 +1773,7 @@
               </mc:Choice>
               <mc:Fallback>
                 <w:pict>
-                  <v:rect w14:anchorId="45F38826" id="מלבן 130" o:spid="_x0000_s1031" style="position:absolute;margin-left:0;margin-top:0;width:46.8pt;height:77.75pt;flip:x;z-index:251657728;visibility:visible;mso-wrap-style:square;mso-width-percent:76;mso-height-percent:98;mso-top-percent:23;mso-wrap-distance-left:9pt;mso-wrap-distance-top:0;mso-wrap-distance-right:9pt;mso-wrap-distance-bottom:0;mso-position-horizontal:left;mso-position-horizontal-relative:margin;mso-position-vertical-relative:page;mso-width-percent:76;mso-height-percent:98;mso-top-percent:23;mso-width-relative:page;mso-height-relative:page;v-text-anchor:bottom" o:gfxdata="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" fillcolor="#4f81bd [3204]" stroked="f" strokeweight="2pt">
+                  <v:rect w14:anchorId="26900567" id="מלבן 130" o:spid="_x0000_s1031" style="position:absolute;margin-left:0;margin-top:0;width:46.8pt;height:77.75pt;flip:x;z-index:251656192;visibility:visible;mso-wrap-style:square;mso-width-percent:76;mso-height-percent:98;mso-top-percent:23;mso-wrap-distance-left:9pt;mso-wrap-distance-top:0;mso-wrap-distance-right:9pt;mso-wrap-distance-bottom:0;mso-position-horizontal:left;mso-position-horizontal-relative:margin;mso-position-vertical-relative:page;mso-width-percent:76;mso-height-percent:98;mso-top-percent:23;mso-width-relative:page;mso-height-relative:page;v-text-anchor:bottom" o:gfxdata="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" fillcolor="#4f81bd [3204]" stroked="f" strokeweight="2pt">
                     <v:path arrowok="t"/>
                     <o:lock v:ext="edit" aspectratio="t"/>
                     <v:textbox inset="3.6pt,,3.6pt">
@@ -1665,9 +1837,109 @@
         </w:p>
       </w:sdtContent>
     </w:sdt>
+    <w:p>
+      <w:pPr>
+        <w:bidi w:val="0"/>
+        <w:rPr>
+          <w:rFonts w:cs="David"/>
+          <w:b/>
+          <w:bCs/>
+          <w:sz w:val="24"/>
+          <w:szCs w:val="24"/>
+        </w:rPr>
+      </w:pPr>
+      <w:r>
+        <w:rPr>
+          <w:rFonts w:cs="David"/>
+          <w:b/>
+          <w:bCs/>
+          <w:noProof/>
+          <w:sz w:val="24"/>
+          <w:szCs w:val="24"/>
+        </w:rPr>
+        <w:drawing>
+          <wp:anchor distT="0" distB="0" distL="114300" distR="114300" simplePos="0" relativeHeight="251662336" behindDoc="0" locked="0" layoutInCell="1" allowOverlap="1" wp14:anchorId="41B16C91" wp14:editId="4E9ED1A3">
+            <wp:simplePos x="0" y="0"/>
+            <wp:positionH relativeFrom="column">
+              <wp:posOffset>456438</wp:posOffset>
+            </wp:positionH>
+            <wp:positionV relativeFrom="paragraph">
+              <wp:posOffset>7062952</wp:posOffset>
+            </wp:positionV>
+            <wp:extent cx="1096645" cy="1096645"/>
+            <wp:effectExtent l="0" t="0" r="8255" b="8255"/>
+            <wp:wrapSquare wrapText="bothSides"/>
+            <wp:docPr id="2" name="תמונה 2" descr="F:\finalproject\Sefer\scanCode.jpg"/>
+            <wp:cNvGraphicFramePr>
+              <a:graphicFrameLocks xmlns:a="http://schemas.openxmlformats.org/drawingml/2006/main" noChangeAspect="1"/>
+            </wp:cNvGraphicFramePr>
+            <a:graphic xmlns:a="http://schemas.openxmlformats.org/drawingml/2006/main">
+              <a:graphicData uri="http://schemas.openxmlformats.org/drawingml/2006/picture">
+                <pic:pic xmlns:pic="http://schemas.openxmlformats.org/drawingml/2006/picture">
+                  <pic:nvPicPr>
+                    <pic:cNvPr id="0" name="Picture 2" descr="F:\finalproject\Sefer\scanCode.jpg"/>
+                    <pic:cNvPicPr>
+                      <a:picLocks noChangeAspect="1" noChangeArrowheads="1"/>
+                    </pic:cNvPicPr>
+                  </pic:nvPicPr>
+                  <pic:blipFill>
+                    <a:blip r:embed="rId9" cstate="print">
+                      <a:extLst>
+                        <a:ext uri="{28A0092B-C50C-407E-A947-70E740481C1C}">
+                          <a14:useLocalDpi xmlns:a14="http://schemas.microsoft.com/office/drawing/2010/main" val="0"/>
+                        </a:ext>
+                      </a:extLst>
+                    </a:blip>
+                    <a:srcRect/>
+                    <a:stretch>
+                      <a:fillRect/>
+                    </a:stretch>
+                  </pic:blipFill>
+                  <pic:spPr bwMode="auto">
+                    <a:xfrm>
+                      <a:off x="0" y="0"/>
+                      <a:ext cx="1096645" cy="1096645"/>
+                    </a:xfrm>
+                    <a:prstGeom prst="rect">
+                      <a:avLst/>
+                    </a:prstGeom>
+                    <a:noFill/>
+                    <a:ln>
+                      <a:noFill/>
+                    </a:ln>
+                  </pic:spPr>
+                </pic:pic>
+              </a:graphicData>
+            </a:graphic>
+            <wp14:sizeRelH relativeFrom="margin">
+              <wp14:pctWidth>0</wp14:pctWidth>
+            </wp14:sizeRelH>
+            <wp14:sizeRelV relativeFrom="margin">
+              <wp14:pctHeight>0</wp14:pctHeight>
+            </wp14:sizeRelV>
+          </wp:anchor>
+        </w:drawing>
+      </w:r>
+      <w:r>
+        <w:rPr>
+          <w:rStyle w:val="a"/>
+          <w:rFonts w:ascii="Times New Roman" w:eastAsia="Times New Roman" w:hAnsi="Times New Roman" w:cs="Times New Roman"/>
+          <w:snapToGrid w:val="0"/>
+          <w:color w:val="000000"/>
+          <w:w w:val="0"/>
+          <w:sz w:val="0"/>
+          <w:szCs w:val="0"/>
+          <w:u w:color="000000"/>
+          <w:bdr w:val="none" w:sz="0" w:space="0" w:color="000000"/>
+          <w:shd w:val="clear" w:color="000000" w:fill="000000"/>
+          <w:lang w:val="x-none" w:eastAsia="x-none" w:bidi="x-none"/>
+        </w:rPr>
+        <w:t xml:space="preserve"> </w:t>
+      </w:r>
+    </w:p>
     <w:sectPr>
-      <w:headerReference w:type="default" r:id="rId9"/>
-      <w:headerReference w:type="first" r:id="rId10"/>
+      <w:headerReference w:type="default" r:id="rId10"/>
+      <w:headerReference w:type="first" r:id="rId11"/>
       <w:pgSz w:w="11906" w:h="16838"/>
       <w:pgMar w:top="720" w:right="720" w:bottom="720" w:left="720" w:header="708" w:footer="708" w:gutter="0"/>
       <w:pgNumType w:start="3"/>
@@ -4227,7 +4499,7 @@
 </file>
 
 <file path=customXml/itemProps2.xml><?xml version="1.0" encoding="utf-8"?>
-<ds:datastoreItem xmlns:ds="http://schemas.openxmlformats.org/officeDocument/2006/customXml" ds:itemID="{9C35B85A-445C-4634-9587-4EDA983B1504}">
+<ds:datastoreItem xmlns:ds="http://schemas.openxmlformats.org/officeDocument/2006/customXml" ds:itemID="{F1BCBCF1-B1F1-48B6-B9F8-B86242DB77EA}">
   <ds:schemaRefs>
     <ds:schemaRef ds:uri="http://schemas.openxmlformats.org/officeDocument/2006/bibliography"/>
   </ds:schemaRefs>

</xml_diff>